<commit_message>
Added icons to server and game
</commit_message>
<xml_diff>
--- a/GAPT Report.docx
+++ b/GAPT Report.docx
@@ -22,7 +22,7 @@
           <w:szCs w:val="24"/>
         </w:rPr>
         <w:drawing>
-          <wp:inline distT="0" distB="0" distL="0" distR="0" wp14:anchorId="05F8E5B7" wp14:editId="5AB6FDAD">
+          <wp:inline distT="0" distB="0" distL="0" distR="0" wp14:anchorId="05F8E5B7" wp14:editId="7CAEDD32">
             <wp:extent cx="4603005" cy="1008993"/>
             <wp:effectExtent l="0" t="0" r="0" b="0"/>
             <wp:docPr id="1" name="Picture 1" descr="Text&#10;&#10;Description automatically generated"/>
@@ -3666,7 +3666,14 @@
           <w:bCs/>
         </w:rPr>
         <w:lastRenderedPageBreak/>
-        <w:t>players see the same puzzle state</w:t>
+        <w:t>players see the same</w:t>
+      </w:r>
+      <w:r>
+        <w:rPr>
+          <w:b/>
+          <w:bCs/>
+        </w:rPr>
+        <w:t xml:space="preserve"> block sequence</w:t>
       </w:r>
       <w:r>
         <w:t xml:space="preserve">. If not handled well, inconsistencies (desynchronization) can occur due to </w:t>
@@ -4148,7 +4155,9 @@
     </w:p>
     <w:tbl>
       <w:tblPr>
-        <w:tblW w:w="8365" w:type="dxa"/>
+        <w:tblpPr w:leftFromText="180" w:rightFromText="180" w:vertAnchor="text" w:tblpY="1"/>
+        <w:tblOverlap w:val="never"/>
+        <w:tblW w:w="8415" w:type="dxa"/>
         <w:tblCellSpacing w:w="15" w:type="dxa"/>
         <w:tblBorders>
           <w:top w:val="single" w:sz="4" w:space="0" w:color="auto"/>
@@ -4167,8 +4176,8 @@
         <w:tblLook w:val="04A0" w:firstRow="1" w:lastRow="0" w:firstColumn="1" w:lastColumn="0" w:noHBand="0" w:noVBand="1"/>
       </w:tblPr>
       <w:tblGrid>
-        <w:gridCol w:w="2830"/>
-        <w:gridCol w:w="5535"/>
+        <w:gridCol w:w="2847"/>
+        <w:gridCol w:w="5568"/>
       </w:tblGrid>
       <w:tr>
         <w:trPr>
@@ -4178,7 +4187,7 @@
         </w:trPr>
         <w:tc>
           <w:tcPr>
-            <w:tcW w:w="0" w:type="auto"/>
+            <w:tcW w:w="2802" w:type="dxa"/>
             <w:vAlign w:val="center"/>
             <w:hideMark/>
           </w:tcPr>
@@ -4203,7 +4212,7 @@
         </w:tc>
         <w:tc>
           <w:tcPr>
-            <w:tcW w:w="0" w:type="auto"/>
+            <w:tcW w:w="5523" w:type="dxa"/>
             <w:vAlign w:val="center"/>
             <w:hideMark/>
           </w:tcPr>
@@ -4233,7 +4242,7 @@
         </w:trPr>
         <w:tc>
           <w:tcPr>
-            <w:tcW w:w="0" w:type="auto"/>
+            <w:tcW w:w="2802" w:type="dxa"/>
             <w:vAlign w:val="center"/>
             <w:hideMark/>
           </w:tcPr>
@@ -4256,7 +4265,7 @@
         </w:tc>
         <w:tc>
           <w:tcPr>
-            <w:tcW w:w="0" w:type="auto"/>
+            <w:tcW w:w="5523" w:type="dxa"/>
             <w:vAlign w:val="center"/>
             <w:hideMark/>
           </w:tcPr>
@@ -4288,7 +4297,7 @@
         </w:trPr>
         <w:tc>
           <w:tcPr>
-            <w:tcW w:w="0" w:type="auto"/>
+            <w:tcW w:w="2802" w:type="dxa"/>
             <w:vAlign w:val="center"/>
             <w:hideMark/>
           </w:tcPr>
@@ -4308,7 +4317,7 @@
         </w:tc>
         <w:tc>
           <w:tcPr>
-            <w:tcW w:w="0" w:type="auto"/>
+            <w:tcW w:w="5523" w:type="dxa"/>
             <w:vAlign w:val="center"/>
             <w:hideMark/>
           </w:tcPr>
@@ -4340,7 +4349,7 @@
         </w:trPr>
         <w:tc>
           <w:tcPr>
-            <w:tcW w:w="0" w:type="auto"/>
+            <w:tcW w:w="2802" w:type="dxa"/>
             <w:vAlign w:val="center"/>
             <w:hideMark/>
           </w:tcPr>
@@ -4354,16 +4363,13 @@
                 <w:b/>
                 <w:bCs/>
               </w:rPr>
-              <w:t>DDoS Attacks</w:t>
-            </w:r>
-            <w:r>
-              <w:t xml:space="preserve"> (Server overload)</w:t>
+              <w:t>Replay Attacks (Resending old data)</w:t>
             </w:r>
           </w:p>
         </w:tc>
         <w:tc>
           <w:tcPr>
-            <w:tcW w:w="0" w:type="auto"/>
+            <w:tcW w:w="5523" w:type="dxa"/>
             <w:vAlign w:val="center"/>
             <w:hideMark/>
           </w:tcPr>
@@ -4373,58 +4379,6 @@
               <w:ind w:left="0" w:firstLine="0"/>
             </w:pPr>
             <w:r>
-              <w:t xml:space="preserve">Implement </w:t>
-            </w:r>
-            <w:r>
-              <w:rPr>
-                <w:b/>
-                <w:bCs/>
-              </w:rPr>
-              <w:t>rate limiting and CAPTCHA</w:t>
-            </w:r>
-            <w:r>
-              <w:t xml:space="preserve"> for suspicious connections.</w:t>
-            </w:r>
-          </w:p>
-        </w:tc>
-      </w:tr>
-      <w:tr>
-        <w:trPr>
-          <w:trHeight w:val="742"/>
-          <w:tblCellSpacing w:w="15" w:type="dxa"/>
-        </w:trPr>
-        <w:tc>
-          <w:tcPr>
-            <w:tcW w:w="0" w:type="auto"/>
-            <w:vAlign w:val="center"/>
-            <w:hideMark/>
-          </w:tcPr>
-          <w:p>
-            <w:pPr>
-              <w:spacing w:after="160" w:line="259" w:lineRule="auto"/>
-              <w:ind w:left="0" w:firstLine="0"/>
-            </w:pPr>
-            <w:r>
-              <w:rPr>
-                <w:b/>
-                <w:bCs/>
-              </w:rPr>
-              <w:t>Replay Attacks (Resending old data)</w:t>
-            </w:r>
-          </w:p>
-        </w:tc>
-        <w:tc>
-          <w:tcPr>
-            <w:tcW w:w="0" w:type="auto"/>
-            <w:vAlign w:val="center"/>
-            <w:hideMark/>
-          </w:tcPr>
-          <w:p>
-            <w:pPr>
-              <w:spacing w:after="160" w:line="259" w:lineRule="auto"/>
-              <w:ind w:left="0" w:firstLine="0"/>
-            </w:pPr>
-            <w:r>
               <w:t xml:space="preserve">Include </w:t>
             </w:r>
             <w:r>
@@ -4446,6 +4400,9 @@
         <w:spacing w:after="160" w:line="259" w:lineRule="auto"/>
         <w:ind w:left="0" w:firstLine="0"/>
       </w:pPr>
+      <w:r>
+        <w:br w:type="textWrapping" w:clear="all"/>
+      </w:r>
     </w:p>
     <w:p>
       <w:pPr>
@@ -4461,6 +4418,44 @@
           <w:bCs/>
         </w:rPr>
         <w:t>4. Puzzle Generation &amp; Management</w:t>
+      </w:r>
+    </w:p>
+    <w:p>
+      <w:pPr>
+        <w:spacing w:after="160" w:line="259" w:lineRule="auto"/>
+      </w:pPr>
+      <w:r>
+        <w:t xml:space="preserve">The server generates a sequence of random blocks which are then sent to the connected clients when a session starts upon request of a new block. The server stores a pointer for each client’s current </w:t>
+      </w:r>
+      <w:proofErr w:type="spellStart"/>
+      <w:r>
+        <w:t>tetromino</w:t>
+      </w:r>
+      <w:proofErr w:type="spellEnd"/>
+      <w:r>
+        <w:t xml:space="preserve"> and updates the pointer upon request from the client when a new block is needed.</w:t>
+      </w:r>
+    </w:p>
+    <w:p>
+      <w:pPr>
+        <w:spacing w:after="160" w:line="259" w:lineRule="auto"/>
+        <w:ind w:left="0" w:firstLine="0"/>
+      </w:pPr>
+    </w:p>
+    <w:p>
+      <w:pPr>
+        <w:spacing w:after="160" w:line="259" w:lineRule="auto"/>
+        <w:rPr>
+          <w:b/>
+          <w:bCs/>
+        </w:rPr>
+      </w:pPr>
+      <w:r>
+        <w:rPr>
+          <w:b/>
+          <w:bCs/>
+        </w:rPr>
+        <w:t>5. Testing &amp; Validation</w:t>
       </w:r>
     </w:p>
     <w:p>
@@ -4480,26 +4475,74 @@
           <w:b/>
           <w:bCs/>
         </w:rPr>
-        <w:t>Procedural Puzzle Generation</w:t>
-      </w:r>
-    </w:p>
-    <w:p>
-      <w:pPr>
-        <w:spacing w:after="160" w:line="259" w:lineRule="auto"/>
-        <w:ind w:left="0" w:firstLine="0"/>
-      </w:pPr>
-      <w:r>
-        <w:t xml:space="preserve">Since the game requires </w:t>
-      </w:r>
+        <w:t>Unit Testing for Multiplayer Synchronization</w:t>
+      </w:r>
+    </w:p>
+    <w:p>
+      <w:pPr>
+        <w:numPr>
+          <w:ilvl w:val="0"/>
+          <w:numId w:val="17"/>
+        </w:numPr>
+        <w:spacing w:after="160" w:line="259" w:lineRule="auto"/>
+      </w:pPr>
       <w:r>
         <w:rPr>
           <w:b/>
           <w:bCs/>
         </w:rPr>
-        <w:t>dynamically generated puzzles</w:t>
-      </w:r>
-      <w:r>
-        <w:t>, procedural generation techniques can be used:</w:t>
+        <w:t>Google Test / Microsoft Unit Testing Framework</w:t>
+      </w:r>
+      <w:r>
+        <w:t xml:space="preserve"> can be used to validate:</w:t>
+      </w:r>
+    </w:p>
+    <w:p>
+      <w:pPr>
+        <w:numPr>
+          <w:ilvl w:val="1"/>
+          <w:numId w:val="17"/>
+        </w:numPr>
+        <w:spacing w:after="160" w:line="259" w:lineRule="auto"/>
+      </w:pPr>
+      <w:r>
+        <w:rPr>
+          <w:b/>
+          <w:bCs/>
+        </w:rPr>
+        <w:t>Game state synchronization (server vs. client updates)</w:t>
+      </w:r>
+    </w:p>
+    <w:p>
+      <w:pPr>
+        <w:numPr>
+          <w:ilvl w:val="1"/>
+          <w:numId w:val="17"/>
+        </w:numPr>
+        <w:spacing w:after="160" w:line="259" w:lineRule="auto"/>
+      </w:pPr>
+      <w:r>
+        <w:rPr>
+          <w:b/>
+          <w:bCs/>
+        </w:rPr>
+        <w:t>Input handling latency (measuring response delay)</w:t>
+      </w:r>
+    </w:p>
+    <w:p>
+      <w:pPr>
+        <w:numPr>
+          <w:ilvl w:val="1"/>
+          <w:numId w:val="17"/>
+        </w:numPr>
+        <w:spacing w:after="160" w:line="259" w:lineRule="auto"/>
+      </w:pPr>
+      <w:r>
+        <w:rPr>
+          <w:b/>
+          <w:bCs/>
+        </w:rPr>
+        <w:t>Security mechanisms (e.g., packet validation, encryption)</w:t>
       </w:r>
     </w:p>
     <w:p>
@@ -4509,77 +4552,79 @@
           <w:numId w:val="15"/>
         </w:numPr>
         <w:spacing w:after="160" w:line="259" w:lineRule="auto"/>
-      </w:pPr>
-      <w:r>
         <w:rPr>
           <w:b/>
           <w:bCs/>
         </w:rPr>
-        <w:t>Jigsaw Puzzles:</w:t>
+      </w:pPr>
+      <w:r>
+        <w:rPr>
+          <w:b/>
+          <w:bCs/>
+        </w:rPr>
+        <w:t>Load Testing</w:t>
       </w:r>
     </w:p>
     <w:p>
       <w:pPr>
         <w:numPr>
-          <w:ilvl w:val="1"/>
-          <w:numId w:val="15"/>
+          <w:ilvl w:val="0"/>
+          <w:numId w:val="18"/>
         </w:numPr>
         <w:spacing w:after="160" w:line="259" w:lineRule="auto"/>
       </w:pPr>
       <w:r>
-        <w:t xml:space="preserve">Use </w:t>
+        <w:t xml:space="preserve">Simulating multiple players using </w:t>
       </w:r>
       <w:r>
         <w:rPr>
           <w:b/>
           <w:bCs/>
         </w:rPr>
-        <w:t>image segmentation algorithms</w:t>
-      </w:r>
-      <w:r>
-        <w:t xml:space="preserve"> (e.g., watershed transformation) to break images into randomized pieces.</w:t>
+        <w:t>Apache JMeter</w:t>
+      </w:r>
+      <w:r>
+        <w:t xml:space="preserve"> or </w:t>
+      </w:r>
+      <w:r>
+        <w:rPr>
+          <w:b/>
+          <w:bCs/>
+        </w:rPr>
+        <w:t>Locust</w:t>
+      </w:r>
+      <w:r>
+        <w:t xml:space="preserve"> to analy</w:t>
+      </w:r>
+      <w:r>
+        <w:t>s</w:t>
+      </w:r>
+      <w:r>
+        <w:t>e performance under stress.</w:t>
       </w:r>
     </w:p>
     <w:p>
       <w:pPr>
         <w:numPr>
-          <w:ilvl w:val="1"/>
-          <w:numId w:val="15"/>
+          <w:ilvl w:val="0"/>
+          <w:numId w:val="18"/>
         </w:numPr>
         <w:spacing w:after="160" w:line="259" w:lineRule="auto"/>
       </w:pPr>
       <w:r>
-        <w:t xml:space="preserve">Research on </w:t>
-      </w:r>
+        <w:t xml:space="preserve">Profiling CPU/memory usage of the server using </w:t>
+      </w:r>
+      <w:proofErr w:type="spellStart"/>
       <w:r>
         <w:rPr>
           <w:b/>
           <w:bCs/>
         </w:rPr>
-        <w:t>heuristic methods</w:t>
-      </w:r>
-      <w:r>
-        <w:t xml:space="preserve"> suggests a balance between </w:t>
-      </w:r>
-      <w:r>
-        <w:rPr>
-          <w:b/>
-          <w:bCs/>
-        </w:rPr>
-        <w:t>piece complexity</w:t>
-      </w:r>
-      <w:r>
-        <w:t xml:space="preserve"> and </w:t>
-      </w:r>
-      <w:r>
-        <w:rPr>
-          <w:b/>
-          <w:bCs/>
-        </w:rPr>
-        <w:t>player engagement</w:t>
-      </w:r>
-      <w:r>
-        <w:t>.</w:t>
+        <w:t>Valgrind</w:t>
+      </w:r>
+      <w:proofErr w:type="spellEnd"/>
+      <w:r>
+        <w:t xml:space="preserve"> (for memory leaks).</w:t>
       </w:r>
     </w:p>
     <w:p>
@@ -4589,371 +4634,6 @@
           <w:numId w:val="15"/>
         </w:numPr>
         <w:spacing w:after="160" w:line="259" w:lineRule="auto"/>
-      </w:pPr>
-      <w:r>
-        <w:rPr>
-          <w:b/>
-          <w:bCs/>
-        </w:rPr>
-        <w:t>Word &amp; Logic Puzzles:</w:t>
-      </w:r>
-    </w:p>
-    <w:p>
-      <w:pPr>
-        <w:numPr>
-          <w:ilvl w:val="1"/>
-          <w:numId w:val="15"/>
-        </w:numPr>
-        <w:spacing w:after="160" w:line="259" w:lineRule="auto"/>
-      </w:pPr>
-      <w:r>
-        <w:rPr>
-          <w:b/>
-          <w:bCs/>
-        </w:rPr>
-        <w:t>Markov Chains</w:t>
-      </w:r>
-      <w:r>
-        <w:t xml:space="preserve"> or </w:t>
-      </w:r>
-      <w:r>
-        <w:rPr>
-          <w:b/>
-          <w:bCs/>
-        </w:rPr>
-        <w:t>context-free grammars</w:t>
-      </w:r>
-      <w:r>
-        <w:t xml:space="preserve"> can generate random, solvable puzzles.</w:t>
-      </w:r>
-    </w:p>
-    <w:p>
-      <w:pPr>
-        <w:numPr>
-          <w:ilvl w:val="1"/>
-          <w:numId w:val="15"/>
-        </w:numPr>
-        <w:spacing w:after="160" w:line="259" w:lineRule="auto"/>
-      </w:pPr>
-      <w:r>
-        <w:rPr>
-          <w:b/>
-          <w:bCs/>
-        </w:rPr>
-        <w:t>Pathfinding Puzzles:</w:t>
-      </w:r>
-      <w:r>
-        <w:t xml:space="preserve"> Can use </w:t>
-      </w:r>
-      <w:proofErr w:type="spellStart"/>
-      <w:proofErr w:type="gramStart"/>
-      <w:r>
-        <w:rPr>
-          <w:i/>
-          <w:iCs/>
-        </w:rPr>
-        <w:t>A</w:t>
-      </w:r>
-      <w:proofErr w:type="spellEnd"/>
-      <w:proofErr w:type="gramEnd"/>
-      <w:r>
-        <w:rPr>
-          <w:i/>
-          <w:iCs/>
-        </w:rPr>
-        <w:t xml:space="preserve"> Algorithm</w:t>
-      </w:r>
-      <w:r>
-        <w:t>* to ensure puzzles have unique solutions.</w:t>
-      </w:r>
-    </w:p>
-    <w:p>
-      <w:pPr>
-        <w:numPr>
-          <w:ilvl w:val="0"/>
-          <w:numId w:val="15"/>
-        </w:numPr>
-        <w:spacing w:after="160" w:line="259" w:lineRule="auto"/>
-        <w:rPr>
-          <w:b/>
-          <w:bCs/>
-        </w:rPr>
-      </w:pPr>
-      <w:r>
-        <w:rPr>
-          <w:b/>
-          <w:bCs/>
-        </w:rPr>
-        <w:t>AI-Assisted Puzzle Generation</w:t>
-      </w:r>
-    </w:p>
-    <w:p>
-      <w:pPr>
-        <w:spacing w:after="160" w:line="259" w:lineRule="auto"/>
-        <w:ind w:left="0" w:firstLine="0"/>
-      </w:pPr>
-      <w:r>
-        <w:t xml:space="preserve">Recent studies suggest that </w:t>
-      </w:r>
-      <w:r>
-        <w:rPr>
-          <w:b/>
-          <w:bCs/>
-        </w:rPr>
-        <w:t>machine learning models</w:t>
-      </w:r>
-      <w:r>
-        <w:t xml:space="preserve"> (e.g., Reinforcement Learning) can generate balanced puzzles based on player skill. </w:t>
-      </w:r>
-      <w:r>
-        <w:rPr>
-          <w:b/>
-          <w:bCs/>
-        </w:rPr>
-        <w:t>Adaptive difficulty scaling</w:t>
-      </w:r>
-      <w:r>
-        <w:t xml:space="preserve"> is also a growing trend in puzzle game research.</w:t>
-      </w:r>
-    </w:p>
-    <w:p>
-      <w:pPr>
-        <w:numPr>
-          <w:ilvl w:val="0"/>
-          <w:numId w:val="15"/>
-        </w:numPr>
-        <w:spacing w:after="160" w:line="259" w:lineRule="auto"/>
-        <w:rPr>
-          <w:b/>
-          <w:bCs/>
-        </w:rPr>
-      </w:pPr>
-      <w:r>
-        <w:rPr>
-          <w:b/>
-          <w:bCs/>
-        </w:rPr>
-        <w:t>Research References</w:t>
-      </w:r>
-    </w:p>
-    <w:p>
-      <w:pPr>
-        <w:numPr>
-          <w:ilvl w:val="0"/>
-          <w:numId w:val="16"/>
-        </w:numPr>
-        <w:spacing w:after="160" w:line="259" w:lineRule="auto"/>
-      </w:pPr>
-      <w:r>
-        <w:rPr>
-          <w:b/>
-          <w:bCs/>
-        </w:rPr>
-        <w:t>AI in Games (MIT Press)</w:t>
-      </w:r>
-      <w:r>
-        <w:t xml:space="preserve"> – Covers AI-driven puzzle generation.</w:t>
-      </w:r>
-    </w:p>
-    <w:p>
-      <w:pPr>
-        <w:spacing w:after="160" w:line="259" w:lineRule="auto"/>
-        <w:ind w:left="0" w:firstLine="0"/>
-      </w:pPr>
-    </w:p>
-    <w:p>
-      <w:pPr>
-        <w:spacing w:after="160" w:line="259" w:lineRule="auto"/>
-        <w:rPr>
-          <w:b/>
-          <w:bCs/>
-        </w:rPr>
-      </w:pPr>
-      <w:r>
-        <w:rPr>
-          <w:b/>
-          <w:bCs/>
-        </w:rPr>
-        <w:t>5. Testing &amp; Validation</w:t>
-      </w:r>
-    </w:p>
-    <w:p>
-      <w:pPr>
-        <w:numPr>
-          <w:ilvl w:val="0"/>
-          <w:numId w:val="15"/>
-        </w:numPr>
-        <w:spacing w:after="160" w:line="259" w:lineRule="auto"/>
-        <w:rPr>
-          <w:b/>
-          <w:bCs/>
-        </w:rPr>
-      </w:pPr>
-      <w:r>
-        <w:rPr>
-          <w:b/>
-          <w:bCs/>
-        </w:rPr>
-        <w:t>Unit Testing for Multiplayer Synchronization</w:t>
-      </w:r>
-    </w:p>
-    <w:p>
-      <w:pPr>
-        <w:numPr>
-          <w:ilvl w:val="0"/>
-          <w:numId w:val="17"/>
-        </w:numPr>
-        <w:spacing w:after="160" w:line="259" w:lineRule="auto"/>
-      </w:pPr>
-      <w:r>
-        <w:rPr>
-          <w:b/>
-          <w:bCs/>
-        </w:rPr>
-        <w:t>Google Test / Microsoft Unit Testing Framework</w:t>
-      </w:r>
-      <w:r>
-        <w:t xml:space="preserve"> can be used to validate:</w:t>
-      </w:r>
-    </w:p>
-    <w:p>
-      <w:pPr>
-        <w:numPr>
-          <w:ilvl w:val="1"/>
-          <w:numId w:val="17"/>
-        </w:numPr>
-        <w:spacing w:after="160" w:line="259" w:lineRule="auto"/>
-      </w:pPr>
-      <w:r>
-        <w:rPr>
-          <w:b/>
-          <w:bCs/>
-        </w:rPr>
-        <w:lastRenderedPageBreak/>
-        <w:t>Game state synchronization (server vs. client updates)</w:t>
-      </w:r>
-    </w:p>
-    <w:p>
-      <w:pPr>
-        <w:numPr>
-          <w:ilvl w:val="1"/>
-          <w:numId w:val="17"/>
-        </w:numPr>
-        <w:spacing w:after="160" w:line="259" w:lineRule="auto"/>
-      </w:pPr>
-      <w:r>
-        <w:rPr>
-          <w:b/>
-          <w:bCs/>
-        </w:rPr>
-        <w:t>Input handling latency (measuring response delay)</w:t>
-      </w:r>
-    </w:p>
-    <w:p>
-      <w:pPr>
-        <w:numPr>
-          <w:ilvl w:val="1"/>
-          <w:numId w:val="17"/>
-        </w:numPr>
-        <w:spacing w:after="160" w:line="259" w:lineRule="auto"/>
-      </w:pPr>
-      <w:r>
-        <w:rPr>
-          <w:b/>
-          <w:bCs/>
-        </w:rPr>
-        <w:t>Security mechanisms (e.g., packet validation, encryption)</w:t>
-      </w:r>
-    </w:p>
-    <w:p>
-      <w:pPr>
-        <w:numPr>
-          <w:ilvl w:val="0"/>
-          <w:numId w:val="15"/>
-        </w:numPr>
-        <w:spacing w:after="160" w:line="259" w:lineRule="auto"/>
-        <w:rPr>
-          <w:b/>
-          <w:bCs/>
-        </w:rPr>
-      </w:pPr>
-      <w:r>
-        <w:rPr>
-          <w:b/>
-          <w:bCs/>
-        </w:rPr>
-        <w:t>Load Testing</w:t>
-      </w:r>
-    </w:p>
-    <w:p>
-      <w:pPr>
-        <w:numPr>
-          <w:ilvl w:val="0"/>
-          <w:numId w:val="18"/>
-        </w:numPr>
-        <w:spacing w:after="160" w:line="259" w:lineRule="auto"/>
-      </w:pPr>
-      <w:r>
-        <w:t xml:space="preserve">Simulating multiple players using </w:t>
-      </w:r>
-      <w:r>
-        <w:rPr>
-          <w:b/>
-          <w:bCs/>
-        </w:rPr>
-        <w:t>Apache JMeter</w:t>
-      </w:r>
-      <w:r>
-        <w:t xml:space="preserve"> or </w:t>
-      </w:r>
-      <w:r>
-        <w:rPr>
-          <w:b/>
-          <w:bCs/>
-        </w:rPr>
-        <w:t>Locust</w:t>
-      </w:r>
-      <w:r>
-        <w:t xml:space="preserve"> to analy</w:t>
-      </w:r>
-      <w:r>
-        <w:t>s</w:t>
-      </w:r>
-      <w:r>
-        <w:t>e performance under stress.</w:t>
-      </w:r>
-    </w:p>
-    <w:p>
-      <w:pPr>
-        <w:numPr>
-          <w:ilvl w:val="0"/>
-          <w:numId w:val="18"/>
-        </w:numPr>
-        <w:spacing w:after="160" w:line="259" w:lineRule="auto"/>
-      </w:pPr>
-      <w:r>
-        <w:t xml:space="preserve">Profiling CPU/memory usage of the server using </w:t>
-      </w:r>
-      <w:proofErr w:type="spellStart"/>
-      <w:r>
-        <w:rPr>
-          <w:b/>
-          <w:bCs/>
-        </w:rPr>
-        <w:t>Valgrind</w:t>
-      </w:r>
-      <w:proofErr w:type="spellEnd"/>
-      <w:r>
-        <w:t xml:space="preserve"> (for memory leaks).</w:t>
-      </w:r>
-    </w:p>
-    <w:p>
-      <w:pPr>
-        <w:numPr>
-          <w:ilvl w:val="0"/>
-          <w:numId w:val="15"/>
-        </w:numPr>
-        <w:spacing w:after="160" w:line="259" w:lineRule="auto"/>
         <w:rPr>
           <w:b/>
           <w:bCs/>
@@ -5062,506 +4742,120 @@
       <w:pPr>
         <w:spacing w:after="160" w:line="259" w:lineRule="auto"/>
         <w:ind w:left="0" w:firstLine="0"/>
-        <w:rPr>
-          <w:b/>
-          <w:bCs/>
-        </w:rPr>
-      </w:pPr>
-      <w:r>
-        <w:rPr>
-          <w:b/>
-          <w:bCs/>
-        </w:rPr>
-        <w:t>Graphics &amp; Gameplay Mechanics (SDL in C++)</w:t>
-      </w:r>
-    </w:p>
-    <w:p>
-      <w:pPr>
-        <w:numPr>
-          <w:ilvl w:val="0"/>
-          <w:numId w:val="23"/>
-        </w:numPr>
-        <w:spacing w:after="160" w:line="259" w:lineRule="auto"/>
-      </w:pPr>
-      <w:r>
-        <w:rPr>
-          <w:b/>
-          <w:bCs/>
-        </w:rPr>
-        <w:t>Grid-based rendering</w:t>
-      </w:r>
-      <w:r>
-        <w:t>: Us</w:t>
-      </w:r>
-      <w:r>
-        <w:t>ing</w:t>
-      </w:r>
-      <w:r>
-        <w:t xml:space="preserve"> SDL to render a </w:t>
-      </w:r>
-      <w:r>
-        <w:rPr>
-          <w:b/>
-          <w:bCs/>
-        </w:rPr>
-        <w:t>10x10 or similar grid</w:t>
-      </w:r>
-      <w:r>
-        <w:t xml:space="preserve"> where players place block pieces.</w:t>
-      </w:r>
-    </w:p>
-    <w:p>
-      <w:pPr>
-        <w:numPr>
-          <w:ilvl w:val="0"/>
-          <w:numId w:val="23"/>
-        </w:numPr>
-        <w:spacing w:after="160" w:line="259" w:lineRule="auto"/>
-      </w:pPr>
-      <w:r>
-        <w:rPr>
-          <w:b/>
-          <w:bCs/>
-        </w:rPr>
-        <w:t>Drag-and-drop mechanics</w:t>
-      </w:r>
-      <w:r>
-        <w:t>: Handle user input (SDL_MOUSEBUTTONDOWN, SDL_MOUSEMOTION, SDL_MOUSEBUTTONUP) to allow smooth placement of blocks.</w:t>
-      </w:r>
-    </w:p>
-    <w:p>
-      <w:pPr>
-        <w:numPr>
-          <w:ilvl w:val="0"/>
-          <w:numId w:val="23"/>
-        </w:numPr>
-        <w:spacing w:after="160" w:line="259" w:lineRule="auto"/>
-      </w:pPr>
-      <w:r>
-        <w:rPr>
-          <w:b/>
-          <w:bCs/>
-        </w:rPr>
-        <w:t>Collision detection</w:t>
-      </w:r>
-      <w:r>
-        <w:t xml:space="preserve">: Ensure blocks can only be placed in valid positions using </w:t>
-      </w:r>
-      <w:r>
-        <w:rPr>
-          <w:b/>
-          <w:bCs/>
-        </w:rPr>
-        <w:t>grid-based snapping</w:t>
-      </w:r>
-      <w:r>
-        <w:t>.</w:t>
-      </w:r>
-    </w:p>
-    <w:p>
-      <w:pPr>
-        <w:numPr>
-          <w:ilvl w:val="0"/>
-          <w:numId w:val="23"/>
-        </w:numPr>
-        <w:spacing w:after="160" w:line="259" w:lineRule="auto"/>
-      </w:pPr>
-      <w:r>
-        <w:rPr>
-          <w:b/>
-          <w:bCs/>
-        </w:rPr>
-        <w:t>Clearing rows/columns</w:t>
-      </w:r>
-      <w:r>
-        <w:t xml:space="preserve">: </w:t>
-      </w:r>
-      <w:r>
-        <w:t>L</w:t>
-      </w:r>
-      <w:r>
-        <w:t>ogic to detect and remove full rows/columns</w:t>
-      </w:r>
-      <w:r>
-        <w:t>.</w:t>
-      </w:r>
-    </w:p>
-    <w:p>
-      <w:pPr>
-        <w:numPr>
-          <w:ilvl w:val="0"/>
-          <w:numId w:val="23"/>
-        </w:numPr>
-        <w:spacing w:after="160" w:line="259" w:lineRule="auto"/>
-      </w:pPr>
-      <w:r>
-        <w:rPr>
-          <w:b/>
-          <w:bCs/>
-        </w:rPr>
-        <w:t>Combo &amp; Scoring System</w:t>
-      </w:r>
-      <w:r>
-        <w:t>: Chain reactions for multiple cleared lines should grant bonus points.</w:t>
+      </w:pPr>
+      <w:r>
+        <w:t>Graphics and Gameplay Mechanics (SDL in C++)</w:t>
       </w:r>
     </w:p>
     <w:p>
       <w:pPr>
         <w:spacing w:after="160" w:line="259" w:lineRule="auto"/>
         <w:ind w:left="0" w:firstLine="0"/>
-        <w:rPr>
-          <w:b/>
-          <w:bCs/>
-        </w:rPr>
-      </w:pPr>
-      <w:r>
-        <w:rPr>
-          <w:b/>
-          <w:bCs/>
-        </w:rPr>
+      </w:pPr>
+      <w:r>
+        <w:t>The game’s graphical rendering utilizes SDL to display a 9x9 grid where blocks are placed. Drag-and-drop mechanics are implemented using SDL mouse events to facilitate smooth, real-time user input. Collision detection and grid snapping ensure blocks are positioned in valid spaces. The core gameplay includes the detection of full rows/columns, which are cleared, with a combo and scoring system rewarding chain reactions to enhance competitive gameplay.</w:t>
+      </w:r>
+    </w:p>
+    <w:p>
+      <w:pPr>
+        <w:spacing w:after="160" w:line="259" w:lineRule="auto"/>
+        <w:ind w:left="0" w:firstLine="0"/>
+      </w:pPr>
+    </w:p>
+    <w:p>
+      <w:pPr>
+        <w:spacing w:after="160" w:line="259" w:lineRule="auto"/>
+        <w:ind w:left="0" w:firstLine="0"/>
+      </w:pPr>
+      <w:r>
         <w:t>Real-time Multiplayer Synchronization</w:t>
       </w:r>
     </w:p>
     <w:p>
       <w:pPr>
-        <w:numPr>
-          <w:ilvl w:val="0"/>
-          <w:numId w:val="24"/>
-        </w:numPr>
-        <w:spacing w:after="160" w:line="259" w:lineRule="auto"/>
-      </w:pPr>
-      <w:r>
-        <w:rPr>
-          <w:b/>
-          <w:bCs/>
-        </w:rPr>
-        <w:t>Server updates game state</w:t>
-      </w:r>
-      <w:r>
-        <w:t xml:space="preserve">: Players must see the </w:t>
-      </w:r>
-      <w:r>
-        <w:rPr>
-          <w:b/>
-          <w:bCs/>
-        </w:rPr>
-        <w:t>same grid and opponent progress</w:t>
-      </w:r>
-      <w:r>
-        <w:t xml:space="preserve"> in real-time.</w:t>
-      </w:r>
-    </w:p>
-    <w:p>
-      <w:pPr>
-        <w:numPr>
-          <w:ilvl w:val="0"/>
-          <w:numId w:val="24"/>
-        </w:numPr>
-        <w:spacing w:after="160" w:line="259" w:lineRule="auto"/>
-      </w:pPr>
-      <w:r>
-        <w:rPr>
-          <w:b/>
-          <w:bCs/>
-        </w:rPr>
-        <w:t>Fast event transmission</w:t>
-      </w:r>
-      <w:r>
-        <w:t xml:space="preserve">: Sending only </w:t>
-      </w:r>
-      <w:r>
-        <w:rPr>
-          <w:b/>
-          <w:bCs/>
-        </w:rPr>
-        <w:t>block placements &amp; row/column clears</w:t>
-      </w:r>
-      <w:r>
-        <w:t xml:space="preserve"> instead of full board updates reduces bandwidth usage.</w:t>
-      </w:r>
-    </w:p>
-    <w:p>
-      <w:pPr>
-        <w:numPr>
-          <w:ilvl w:val="0"/>
-          <w:numId w:val="24"/>
-        </w:numPr>
-        <w:spacing w:after="160" w:line="259" w:lineRule="auto"/>
-      </w:pPr>
-      <w:r>
-        <w:rPr>
-          <w:b/>
-          <w:bCs/>
-        </w:rPr>
-        <w:t>Handling conflicts</w:t>
-      </w:r>
-      <w:r>
-        <w:t xml:space="preserve">: If two players clear rows simultaneously, the server should </w:t>
-      </w:r>
-      <w:r>
-        <w:rPr>
-          <w:b/>
-          <w:bCs/>
-        </w:rPr>
-        <w:t>prioritize timestamps</w:t>
-      </w:r>
-      <w:r>
-        <w:t xml:space="preserve"> to maintain fairness.</w:t>
-      </w:r>
-    </w:p>
-    <w:p>
-      <w:pPr>
-        <w:numPr>
-          <w:ilvl w:val="0"/>
-          <w:numId w:val="24"/>
-        </w:numPr>
-        <w:spacing w:after="160" w:line="259" w:lineRule="auto"/>
-      </w:pPr>
-      <w:r>
-        <w:rPr>
-          <w:b/>
-          <w:bCs/>
-        </w:rPr>
-        <w:t>Lag compensation</w:t>
-      </w:r>
-      <w:r>
-        <w:t xml:space="preserve">: The server can </w:t>
-      </w:r>
-      <w:r>
-        <w:rPr>
-          <w:b/>
-          <w:bCs/>
-        </w:rPr>
-        <w:t>predict player moves</w:t>
-      </w:r>
-      <w:r>
-        <w:t xml:space="preserve"> based on past behavio</w:t>
-      </w:r>
-      <w:r>
-        <w:t>u</w:t>
-      </w:r>
-      <w:r>
-        <w:t>r and smooth animations for late-arriving updates.</w:t>
-      </w:r>
-    </w:p>
-    <w:p>
-      <w:pPr>
         <w:spacing w:after="160" w:line="259" w:lineRule="auto"/>
         <w:ind w:left="0" w:firstLine="0"/>
-        <w:rPr>
-          <w:b/>
-          <w:bCs/>
-        </w:rPr>
-      </w:pPr>
-      <w:r>
-        <w:rPr>
-          <w:b/>
-          <w:bCs/>
-        </w:rPr>
-        <w:t>Security &amp; Anti-Cheating Measures</w:t>
-      </w:r>
-    </w:p>
-    <w:p>
-      <w:pPr>
-        <w:numPr>
-          <w:ilvl w:val="0"/>
-          <w:numId w:val="25"/>
-        </w:numPr>
-        <w:spacing w:after="160" w:line="259" w:lineRule="auto"/>
-      </w:pPr>
-      <w:r>
-        <w:rPr>
-          <w:b/>
-          <w:bCs/>
-        </w:rPr>
-        <w:t>Preventing fake moves</w:t>
-      </w:r>
-      <w:r>
-        <w:t>: Validate each move server-side to prevent unauthorized block placements.</w:t>
-      </w:r>
-    </w:p>
-    <w:p>
-      <w:pPr>
-        <w:numPr>
-          <w:ilvl w:val="0"/>
-          <w:numId w:val="25"/>
-        </w:numPr>
-        <w:spacing w:after="160" w:line="259" w:lineRule="auto"/>
-      </w:pPr>
-      <w:r>
-        <w:rPr>
-          <w:b/>
-          <w:bCs/>
-        </w:rPr>
-        <w:t>Score validation</w:t>
-      </w:r>
-      <w:r>
-        <w:t>: Ensure scoring calculations happen server-side to prevent hacking attempts.</w:t>
-      </w:r>
-    </w:p>
-    <w:p>
-      <w:pPr>
-        <w:numPr>
-          <w:ilvl w:val="0"/>
-          <w:numId w:val="25"/>
-        </w:numPr>
-        <w:spacing w:after="160" w:line="259" w:lineRule="auto"/>
-      </w:pPr>
-      <w:r>
-        <w:rPr>
-          <w:b/>
-          <w:bCs/>
-        </w:rPr>
-        <w:t>Replay protection</w:t>
-      </w:r>
-      <w:r>
-        <w:t>: Use unique IDs and timestamps for each move to prevent reusing old packets.</w:t>
+      </w:pPr>
+      <w:r>
+        <w:t>The server will maintain the game state and broadcast updates to all clients in real time. To reduce bandwidth usage, only critical events (block placements, row/column clears) will be transmitted. Event timestamping resolves conflicts, ensuring that actions, such as simultaneous row clears, are processed in the correct order, maintaining fairness and synchronization across clients.</w:t>
       </w:r>
     </w:p>
     <w:p>
       <w:pPr>
         <w:spacing w:after="160" w:line="259" w:lineRule="auto"/>
         <w:ind w:left="0" w:firstLine="0"/>
-        <w:rPr>
-          <w:b/>
-          <w:bCs/>
-        </w:rPr>
-      </w:pPr>
-      <w:r>
-        <w:rPr>
-          <w:b/>
-          <w:bCs/>
-        </w:rPr>
+      </w:pPr>
+    </w:p>
+    <w:p>
+      <w:pPr>
+        <w:spacing w:after="160" w:line="259" w:lineRule="auto"/>
+        <w:ind w:left="0" w:firstLine="0"/>
+      </w:pPr>
+      <w:r>
+        <w:t>Security and Anti-Cheating Measures</w:t>
+      </w:r>
+    </w:p>
+    <w:p>
+      <w:pPr>
+        <w:spacing w:after="160" w:line="259" w:lineRule="auto"/>
+        <w:ind w:left="0" w:firstLine="0"/>
+      </w:pPr>
+      <w:r>
+        <w:t>To prevent unauthorized actions, all moves are validated server-side before being executed, ensuring only legitimate actions affect the game state. Score validation will also occur server-side to prevent manipulation. To avoid replay attacks, each move will be assigned a unique ID and timestamp, preventing old packets from being reused.</w:t>
+      </w:r>
+    </w:p>
+    <w:p>
+      <w:pPr>
+        <w:spacing w:after="160" w:line="259" w:lineRule="auto"/>
+        <w:ind w:left="0" w:firstLine="0"/>
+      </w:pPr>
+    </w:p>
+    <w:p>
+      <w:pPr>
+        <w:spacing w:after="160" w:line="259" w:lineRule="auto"/>
+        <w:ind w:left="0" w:firstLine="0"/>
+      </w:pPr>
+      <w:r>
         <w:t>Procedural Block Generation</w:t>
       </w:r>
     </w:p>
     <w:p>
       <w:pPr>
-        <w:numPr>
-          <w:ilvl w:val="0"/>
-          <w:numId w:val="26"/>
-        </w:numPr>
-        <w:spacing w:after="160" w:line="259" w:lineRule="auto"/>
-      </w:pPr>
-      <w:r>
-        <w:rPr>
-          <w:b/>
-          <w:bCs/>
-        </w:rPr>
-        <w:t>Balanced difficulty</w:t>
-      </w:r>
-      <w:r>
-        <w:t>: The server should generate block pieces in a way that prevents players from getting stuck too often.</w:t>
-      </w:r>
-    </w:p>
-    <w:p>
-      <w:pPr>
-        <w:numPr>
-          <w:ilvl w:val="0"/>
-          <w:numId w:val="26"/>
-        </w:numPr>
-        <w:spacing w:after="160" w:line="259" w:lineRule="auto"/>
-      </w:pPr>
-      <w:r>
-        <w:rPr>
-          <w:b/>
-          <w:bCs/>
-        </w:rPr>
-        <w:t>Fair distribution</w:t>
-      </w:r>
-      <w:r>
-        <w:t xml:space="preserve">: Ensure both players receive </w:t>
-      </w:r>
-      <w:r>
-        <w:t xml:space="preserve">the same </w:t>
-      </w:r>
-      <w:r>
-        <w:t>blocks to avoid unfair advantages.</w:t>
-      </w:r>
-    </w:p>
-    <w:p>
-      <w:pPr>
         <w:spacing w:after="160" w:line="259" w:lineRule="auto"/>
         <w:ind w:left="0" w:firstLine="0"/>
-        <w:rPr>
-          <w:b/>
-          <w:bCs/>
-        </w:rPr>
-      </w:pPr>
+      </w:pPr>
+      <w:r>
+        <w:t>The server will generate blocks dynamically, ensuring balanced difficulty and fair distribution of blocks between players. The system will prevent players from encountering unreasonably difficult block combinations, ensuring that outcomes are based on skill and strategy rather than chance.</w:t>
+      </w:r>
     </w:p>
     <w:p>
       <w:pPr>
         <w:spacing w:after="160" w:line="259" w:lineRule="auto"/>
         <w:ind w:left="0" w:firstLine="0"/>
-        <w:rPr>
-          <w:b/>
-          <w:bCs/>
-        </w:rPr>
-      </w:pPr>
-      <w:r>
-        <w:rPr>
-          <w:b/>
-          <w:bCs/>
-        </w:rPr>
-        <w:lastRenderedPageBreak/>
-        <w:t>Testing &amp; Performance Optimization</w:t>
-      </w:r>
-    </w:p>
-    <w:p>
-      <w:pPr>
-        <w:numPr>
-          <w:ilvl w:val="0"/>
-          <w:numId w:val="27"/>
-        </w:numPr>
-        <w:spacing w:after="160" w:line="259" w:lineRule="auto"/>
-      </w:pPr>
-      <w:r>
-        <w:rPr>
-          <w:b/>
-          <w:bCs/>
-        </w:rPr>
-        <w:t>Unit tests</w:t>
-      </w:r>
-      <w:r>
-        <w:t>: Verify row-clearing logic, move validation, and server-client synchronization.</w:t>
-      </w:r>
-    </w:p>
-    <w:p>
-      <w:pPr>
-        <w:numPr>
-          <w:ilvl w:val="0"/>
-          <w:numId w:val="27"/>
-        </w:numPr>
-        <w:spacing w:after="160" w:line="259" w:lineRule="auto"/>
-      </w:pPr>
-      <w:r>
-        <w:rPr>
-          <w:b/>
-          <w:bCs/>
-        </w:rPr>
-        <w:t>Load testing</w:t>
-      </w:r>
-      <w:r>
-        <w:t>: Ensure the server can handle multiple concurrent games.</w:t>
-      </w:r>
-    </w:p>
-    <w:p>
-      <w:pPr>
-        <w:numPr>
-          <w:ilvl w:val="0"/>
-          <w:numId w:val="27"/>
-        </w:numPr>
-        <w:spacing w:after="160" w:line="259" w:lineRule="auto"/>
-      </w:pPr>
-      <w:r>
-        <w:rPr>
-          <w:b/>
-          <w:bCs/>
-        </w:rPr>
-        <w:t>Lag simulation</w:t>
-      </w:r>
-      <w:r>
-        <w:t>: Introduce artificial delays to test how the game reacts under high-latency conditions.</w:t>
+      </w:pPr>
+    </w:p>
+    <w:p>
+      <w:pPr>
+        <w:spacing w:after="160" w:line="259" w:lineRule="auto"/>
+        <w:ind w:left="0" w:firstLine="0"/>
+      </w:pPr>
+      <w:r>
+        <w:t>Testing and Performance Optimi</w:t>
+      </w:r>
+      <w:r>
+        <w:t>s</w:t>
+      </w:r>
+      <w:r>
+        <w:t>ation</w:t>
+      </w:r>
+    </w:p>
+    <w:p>
+      <w:pPr>
+        <w:spacing w:after="160" w:line="259" w:lineRule="auto"/>
+        <w:ind w:left="0" w:firstLine="0"/>
+      </w:pPr>
+      <w:r>
+        <w:t>The solution will undergo unit testing for critical components such as game logic, move validation, and synchronization. Load testing will simulate concurrent games to ensure server scalability. Additionally, lag simulation will assess the game’s performance under high-latency conditions, ensuring responsiveness in less-than-ideal network environments.</w:t>
       </w:r>
     </w:p>
     <w:p>
@@ -5624,12 +4918,146 @@
       <w:pPr>
         <w:spacing w:after="160" w:line="259" w:lineRule="auto"/>
         <w:ind w:left="0" w:firstLine="0"/>
+      </w:pPr>
+      <w:r>
+        <w:t xml:space="preserve">The project will follow the Agile development methodology, adopting the Scrum framework to facilitate iterative development and continuous improvement. </w:t>
+      </w:r>
+      <w:proofErr w:type="spellStart"/>
+      <w:r>
+        <w:t>Agile’s</w:t>
+      </w:r>
+      <w:proofErr w:type="spellEnd"/>
+      <w:r>
+        <w:t xml:space="preserve"> emphasis on flexibility, collaboration, and incremental progress aligns well with the dynamic nature of game development and the evolving requirements of a multiplayer system.</w:t>
+      </w:r>
+    </w:p>
+    <w:p>
+      <w:pPr>
+        <w:spacing w:after="160" w:line="259" w:lineRule="auto"/>
+        <w:ind w:left="0" w:firstLine="0"/>
+      </w:pPr>
+    </w:p>
+    <w:p>
+      <w:pPr>
+        <w:spacing w:after="160" w:line="259" w:lineRule="auto"/>
+        <w:ind w:left="0" w:firstLine="0"/>
+      </w:pPr>
+      <w:r>
+        <w:t>Framework: Scrum</w:t>
+      </w:r>
+    </w:p>
+    <w:p>
+      <w:pPr>
+        <w:spacing w:after="160" w:line="259" w:lineRule="auto"/>
+        <w:ind w:left="0" w:firstLine="0"/>
+      </w:pPr>
+      <w:r>
+        <w:t xml:space="preserve">The development cycle will be structured around two-week sprints, with sprint planning, daily stand-ups, sprint reviews, and retrospectives forming the core of the workflow. Each sprint will focus on delivering specific functional milestones — such as implementing client-side rendering, integrating the networking layer, or developing block synchronization logic. To assist in defining and understanding system functionality and </w:t>
+      </w:r>
+      <w:proofErr w:type="spellStart"/>
+      <w:r>
+        <w:t>behavior</w:t>
+      </w:r>
+      <w:proofErr w:type="spellEnd"/>
+      <w:r>
+        <w:t>, UML diagrams, such as Use Case Diagrams and Activity Diagrams, will be employed. These diagrams help clarify requirements, system interactions, and workflows, ensuring alignment between the development team and stakeholders.</w:t>
+      </w:r>
+    </w:p>
+    <w:p>
+      <w:pPr>
+        <w:spacing w:after="160" w:line="259" w:lineRule="auto"/>
+        <w:ind w:left="0" w:firstLine="0"/>
+      </w:pPr>
+    </w:p>
+    <w:p>
+      <w:pPr>
+        <w:spacing w:after="160" w:line="259" w:lineRule="auto"/>
+        <w:ind w:left="0" w:firstLine="0"/>
+      </w:pPr>
+      <w:r>
+        <w:t>Communication and Collaboration</w:t>
+      </w:r>
+    </w:p>
+    <w:p>
+      <w:pPr>
+        <w:spacing w:after="160" w:line="259" w:lineRule="auto"/>
+        <w:ind w:left="0" w:firstLine="0"/>
+      </w:pPr>
+      <w:r>
+        <w:t>Team communication will be conducted via Discord, enabling quick discussions, voice calls, and asynchronous updates. Discord will serve as the primary platform for team coordination, allowing for effective decision-making and problem resolution during development. For clear representation of system components and interactions, Sequence Diagrams and Class Diagrams will be utilized, providing visual models of the system architecture and the dynamic flow of interactions within the game.</w:t>
+      </w:r>
+    </w:p>
+    <w:p>
+      <w:pPr>
+        <w:spacing w:after="160" w:line="259" w:lineRule="auto"/>
+        <w:ind w:left="0" w:firstLine="0"/>
+      </w:pPr>
+    </w:p>
+    <w:p>
+      <w:pPr>
+        <w:spacing w:after="160" w:line="259" w:lineRule="auto"/>
+        <w:ind w:left="0" w:firstLine="0"/>
+      </w:pPr>
+      <w:r>
+        <w:t>Resource Sharing and Version Control</w:t>
+      </w:r>
+    </w:p>
+    <w:p>
+      <w:pPr>
+        <w:spacing w:after="160" w:line="259" w:lineRule="auto"/>
+        <w:ind w:left="0" w:firstLine="0"/>
+      </w:pPr>
+      <w:r>
+        <w:t>Project files, documentation, and code assets will be shared and maintained via Git and a hosted Git repository (GitHub). Git will also be used for version control, allowing for proper branching, merging, and tracking of changes throughout the development lifecycle. This ensures that work can proceed concurrently across different features and modules with minimal conflict. UML Component Diagrams can be integrated into the version control workflow to illustrate the dependencies and structure of system components at any given stage of development.</w:t>
+      </w:r>
+    </w:p>
+    <w:p>
+      <w:pPr>
+        <w:spacing w:after="160" w:line="259" w:lineRule="auto"/>
+        <w:ind w:left="0" w:firstLine="0"/>
+      </w:pPr>
+    </w:p>
+    <w:p>
+      <w:pPr>
+        <w:spacing w:after="160" w:line="259" w:lineRule="auto"/>
+        <w:ind w:left="0" w:firstLine="0"/>
+      </w:pPr>
+      <w:r>
+        <w:t>Task Management and Work Distribution</w:t>
+      </w:r>
+    </w:p>
+    <w:p>
+      <w:pPr>
+        <w:spacing w:after="160" w:line="259" w:lineRule="auto"/>
+        <w:ind w:left="0" w:firstLine="0"/>
+      </w:pPr>
+      <w:r>
+        <w:t xml:space="preserve">The project will utilize JIRA for task management, sprint planning, and work distribution. Tasks will be divided into user stories and issues, assigned to individual team members, and tracked through defined workflows. This promotes accountability and provides visibility into the progress of each component of the system. UML State Diagrams will be used to represent the different states that the game may enter, ensuring that all team members have a </w:t>
+      </w:r>
+      <w:r>
+        <w:lastRenderedPageBreak/>
+        <w:t>common understanding of how different parts of the game behave during interactions and transitions.</w:t>
+      </w:r>
+    </w:p>
+    <w:p>
+      <w:pPr>
+        <w:spacing w:after="160" w:line="259" w:lineRule="auto"/>
+        <w:ind w:left="0" w:firstLine="0"/>
+      </w:pPr>
+    </w:p>
+    <w:p>
+      <w:pPr>
+        <w:spacing w:after="160" w:line="259" w:lineRule="auto"/>
+        <w:ind w:left="0" w:firstLine="0"/>
         <w:rPr>
           <w:rFonts w:asciiTheme="majorHAnsi" w:hAnsiTheme="majorHAnsi"/>
           <w:b/>
           <w:sz w:val="40"/>
         </w:rPr>
       </w:pPr>
+      <w:r>
+        <w:t>By integrating Agile principles with modern tools for collaboration and development, alongside the use of UML diagrams to support design, analysis, and communication, the team aims to maintain a structured yet flexible approach, ensuring that the final product is delivered efficiently and meets the project’s functional and quality requirements.</w:t>
+      </w:r>
       <w:r>
         <w:br w:type="page"/>
       </w:r>
@@ -10349,6 +9777,7 @@
   <w:style w:type="character" w:default="1" w:styleId="DefaultParagraphFont">
     <w:name w:val="Default Paragraph Font"/>
     <w:uiPriority w:val="1"/>
+    <w:semiHidden/>
     <w:unhideWhenUsed/>
   </w:style>
   <w:style w:type="table" w:default="1" w:styleId="TableNormal">

</xml_diff>

<commit_message>
Updated unit testing section of report
</commit_message>
<xml_diff>
--- a/GAPT Report.docx
+++ b/GAPT Report.docx
@@ -21,7 +21,7 @@
           <w:szCs w:val="24"/>
         </w:rPr>
         <w:drawing>
-          <wp:inline distT="0" distB="0" distL="0" distR="0" wp14:anchorId="05F8E5B7" wp14:editId="66D711B9">
+          <wp:inline distT="0" distB="0" distL="0" distR="0" wp14:anchorId="05F8E5B7" wp14:editId="25E5BC74">
             <wp:extent cx="4603005" cy="1008993"/>
             <wp:effectExtent l="0" t="0" r="0" b="0"/>
             <wp:docPr id="1" name="Picture 1" descr="Text&#10;&#10;Description automatically generated"/>
@@ -2686,23 +2686,7 @@
                 <w:rFonts w:cstheme="minorHAnsi"/>
                 <w:noProof/>
               </w:rPr>
-              <w:t>10. Acknowledge</w:t>
-            </w:r>
-            <w:r>
-              <w:rPr>
-                <w:rStyle w:val="Hyperlink"/>
-                <w:rFonts w:cstheme="minorHAnsi"/>
-                <w:noProof/>
-              </w:rPr>
-              <w:t>m</w:t>
-            </w:r>
-            <w:r>
-              <w:rPr>
-                <w:rStyle w:val="Hyperlink"/>
-                <w:rFonts w:cstheme="minorHAnsi"/>
-                <w:noProof/>
-              </w:rPr>
-              <w:t>ents</w:t>
+              <w:t>10. Acknowledgements</w:t>
             </w:r>
             <w:r>
               <w:rPr>
@@ -7689,10 +7673,239 @@
       <w:r>
         <w:rPr>
           <w:rFonts w:cstheme="minorHAnsi"/>
-          <w:bCs/>
+          <w:b/>
           <w:szCs w:val="12"/>
         </w:rPr>
-        <w:t xml:space="preserve">Unit testing: </w:t>
+        <w:t>Unit testing:</w:t>
+      </w:r>
+      <w:r>
+        <w:rPr>
+          <w:rFonts w:cstheme="minorHAnsi"/>
+          <w:bCs/>
+          <w:szCs w:val="12"/>
+        </w:rPr>
+        <w:t xml:space="preserve"> </w:t>
+      </w:r>
+      <w:r>
+        <w:rPr>
+          <w:rFonts w:cstheme="minorHAnsi"/>
+          <w:bCs/>
+          <w:szCs w:val="12"/>
+        </w:rPr>
+        <w:t xml:space="preserve">Unit testing is an integral component when developing a project of this scale. The unit testing performed was for the most significant parts of the program. Tests performed were for: </w:t>
+      </w:r>
+    </w:p>
+    <w:p>
+      <w:pPr>
+        <w:pStyle w:val="ListParagraph"/>
+        <w:numPr>
+          <w:ilvl w:val="0"/>
+          <w:numId w:val="50"/>
+        </w:numPr>
+        <w:spacing w:after="160" w:line="259" w:lineRule="auto"/>
+        <w:rPr>
+          <w:rFonts w:cstheme="minorHAnsi"/>
+          <w:bCs/>
+          <w:szCs w:val="12"/>
+        </w:rPr>
+      </w:pPr>
+      <w:r>
+        <w:rPr>
+          <w:rFonts w:cstheme="minorHAnsi"/>
+          <w:b/>
+          <w:szCs w:val="12"/>
+        </w:rPr>
+        <w:t xml:space="preserve">UI: </w:t>
+      </w:r>
+      <w:r>
+        <w:rPr>
+          <w:rFonts w:cstheme="minorHAnsi"/>
+          <w:bCs/>
+          <w:szCs w:val="12"/>
+        </w:rPr>
+        <w:t>Tested hover states for main menu to make sure mouse hovering and clicking works correctly.</w:t>
+      </w:r>
+    </w:p>
+    <w:p>
+      <w:pPr>
+        <w:pStyle w:val="ListParagraph"/>
+        <w:numPr>
+          <w:ilvl w:val="0"/>
+          <w:numId w:val="50"/>
+        </w:numPr>
+        <w:spacing w:after="160" w:line="259" w:lineRule="auto"/>
+        <w:rPr>
+          <w:rFonts w:cstheme="minorHAnsi"/>
+          <w:bCs/>
+          <w:szCs w:val="12"/>
+        </w:rPr>
+      </w:pPr>
+      <w:r>
+        <w:rPr>
+          <w:rFonts w:cstheme="minorHAnsi"/>
+          <w:b/>
+          <w:szCs w:val="12"/>
+        </w:rPr>
+        <w:t xml:space="preserve">Puzzle logic: </w:t>
+      </w:r>
+      <w:r>
+        <w:rPr>
+          <w:rFonts w:cstheme="minorHAnsi"/>
+          <w:bCs/>
+          <w:szCs w:val="12"/>
+        </w:rPr>
+        <w:t>Collision testing v</w:t>
+      </w:r>
+      <w:r>
+        <w:rPr>
+          <w:rFonts w:cstheme="minorHAnsi"/>
+          <w:bCs/>
+          <w:szCs w:val="12"/>
+        </w:rPr>
+        <w:t xml:space="preserve">erifies </w:t>
+      </w:r>
+      <w:r>
+        <w:rPr>
+          <w:rFonts w:cstheme="minorHAnsi"/>
+          <w:bCs/>
+          <w:szCs w:val="12"/>
+        </w:rPr>
+        <w:t xml:space="preserve">that block-collision behaves correctly in both normal and edge case scenarios. Position testing protects against spawning </w:t>
+      </w:r>
+      <w:proofErr w:type="spellStart"/>
+      <w:r>
+        <w:rPr>
+          <w:rFonts w:cstheme="minorHAnsi"/>
+          <w:bCs/>
+          <w:szCs w:val="12"/>
+        </w:rPr>
+        <w:t>tetrominos</w:t>
+      </w:r>
+      <w:proofErr w:type="spellEnd"/>
+      <w:r>
+        <w:rPr>
+          <w:rFonts w:cstheme="minorHAnsi"/>
+          <w:bCs/>
+          <w:szCs w:val="12"/>
+        </w:rPr>
+        <w:t xml:space="preserve"> into already occupied spaces, and grid testing prevents pieces from drifting off from the play area and catches out of bounds errors.</w:t>
+      </w:r>
+    </w:p>
+    <w:p>
+      <w:pPr>
+        <w:pStyle w:val="ListParagraph"/>
+        <w:numPr>
+          <w:ilvl w:val="0"/>
+          <w:numId w:val="50"/>
+        </w:numPr>
+        <w:spacing w:after="160" w:line="259" w:lineRule="auto"/>
+        <w:rPr>
+          <w:rFonts w:cstheme="minorHAnsi"/>
+          <w:bCs/>
+          <w:szCs w:val="12"/>
+        </w:rPr>
+      </w:pPr>
+      <w:r>
+        <w:rPr>
+          <w:rFonts w:cstheme="minorHAnsi"/>
+          <w:b/>
+          <w:szCs w:val="12"/>
+        </w:rPr>
+        <w:t>Security:</w:t>
+      </w:r>
+      <w:r>
+        <w:rPr>
+          <w:rFonts w:cstheme="minorHAnsi"/>
+          <w:bCs/>
+          <w:szCs w:val="12"/>
+        </w:rPr>
+        <w:t xml:space="preserve"> </w:t>
+      </w:r>
+      <w:r>
+        <w:rPr>
+          <w:rFonts w:cstheme="minorHAnsi"/>
+          <w:bCs/>
+          <w:szCs w:val="12"/>
+        </w:rPr>
+        <w:t>Testing HMAC security methods verifies that the hash matches OPENSSL’s output exactly</w:t>
+      </w:r>
+      <w:r>
+        <w:rPr>
+          <w:rFonts w:cstheme="minorHAnsi"/>
+          <w:bCs/>
+          <w:szCs w:val="12"/>
+        </w:rPr>
+        <w:t>, ensures that no false positive or negatives occur and protects against tampering and replay.</w:t>
+      </w:r>
+    </w:p>
+    <w:p>
+      <w:pPr>
+        <w:pStyle w:val="ListParagraph"/>
+        <w:numPr>
+          <w:ilvl w:val="0"/>
+          <w:numId w:val="50"/>
+        </w:numPr>
+        <w:spacing w:after="160" w:line="259" w:lineRule="auto"/>
+        <w:rPr>
+          <w:rFonts w:cstheme="minorHAnsi"/>
+          <w:bCs/>
+          <w:szCs w:val="12"/>
+        </w:rPr>
+      </w:pPr>
+      <w:r>
+        <w:rPr>
+          <w:rFonts w:cstheme="minorHAnsi"/>
+          <w:b/>
+          <w:szCs w:val="12"/>
+        </w:rPr>
+        <w:t xml:space="preserve">Multiplayer: </w:t>
+      </w:r>
+      <w:r>
+        <w:rPr>
+          <w:rFonts w:cstheme="minorHAnsi"/>
+          <w:bCs/>
+          <w:szCs w:val="12"/>
+        </w:rPr>
+        <w:t>Multiplayer testing verifies pairing logic under real concurrency, guaranteeing the two clients will reliably sync and that the atomic shutdown flag will break out of long-running loops.</w:t>
+      </w:r>
+    </w:p>
+    <w:p>
+      <w:pPr>
+        <w:pStyle w:val="ListParagraph"/>
+        <w:numPr>
+          <w:ilvl w:val="0"/>
+          <w:numId w:val="50"/>
+        </w:numPr>
+        <w:spacing w:after="160" w:line="259" w:lineRule="auto"/>
+        <w:rPr>
+          <w:rFonts w:cstheme="minorHAnsi"/>
+          <w:bCs/>
+          <w:szCs w:val="12"/>
+        </w:rPr>
+      </w:pPr>
+      <w:r>
+        <w:rPr>
+          <w:rFonts w:cstheme="minorHAnsi"/>
+          <w:b/>
+          <w:szCs w:val="12"/>
+        </w:rPr>
+        <w:t>Network:</w:t>
+      </w:r>
+      <w:r>
+        <w:rPr>
+          <w:rFonts w:cstheme="minorHAnsi"/>
+          <w:bCs/>
+          <w:szCs w:val="12"/>
+        </w:rPr>
+        <w:t xml:space="preserve">  Testing for packet loss and variable jitter is important because it verifies that player clients can cope with packet loss by retransmitting until delivery and can reassemble out of order deliveries correctly which is crucial under real world circumstances. </w:t>
+      </w:r>
+      <w:r>
+        <w:rPr>
+          <w:rFonts w:cstheme="minorHAnsi"/>
+          <w:bCs/>
+          <w:szCs w:val="12"/>
+        </w:rPr>
+        <w:br/>
       </w:r>
     </w:p>
     <w:p>
@@ -7706,22 +7919,11 @@
           <w:rFonts w:asciiTheme="minorHAnsi" w:hAnsiTheme="minorHAnsi" w:cstheme="minorHAnsi"/>
         </w:rPr>
       </w:pPr>
-    </w:p>
-    <w:p>
-      <w:pPr>
-        <w:pStyle w:val="Heading2"/>
-        <w:numPr>
-          <w:ilvl w:val="0"/>
-          <w:numId w:val="0"/>
-        </w:numPr>
+      <w:r>
         <w:rPr>
           <w:rFonts w:asciiTheme="minorHAnsi" w:hAnsiTheme="minorHAnsi" w:cstheme="minorHAnsi"/>
         </w:rPr>
-      </w:pPr>
-      <w:r>
-        <w:rPr>
-          <w:rFonts w:asciiTheme="minorHAnsi" w:hAnsiTheme="minorHAnsi" w:cstheme="minorHAnsi"/>
-        </w:rPr>
+        <w:lastRenderedPageBreak/>
         <w:t>Results</w:t>
       </w:r>
     </w:p>
@@ -7874,28 +8076,6 @@
     </w:p>
     <w:p>
       <w:pPr>
-        <w:spacing w:after="160" w:line="259" w:lineRule="auto"/>
-        <w:ind w:left="0" w:firstLine="0"/>
-        <w:rPr>
-          <w:rFonts w:cstheme="minorHAnsi"/>
-          <w:b/>
-          <w:sz w:val="40"/>
-        </w:rPr>
-      </w:pPr>
-    </w:p>
-    <w:p>
-      <w:pPr>
-        <w:spacing w:after="160" w:line="259" w:lineRule="auto"/>
-        <w:ind w:left="0" w:firstLine="0"/>
-        <w:rPr>
-          <w:rFonts w:cstheme="minorHAnsi"/>
-          <w:b/>
-          <w:sz w:val="40"/>
-        </w:rPr>
-      </w:pPr>
-    </w:p>
-    <w:p>
-      <w:pPr>
         <w:pStyle w:val="Heading1"/>
         <w:rPr>
           <w:rFonts w:asciiTheme="minorHAnsi" w:hAnsiTheme="minorHAnsi" w:cstheme="minorHAnsi"/>
@@ -8140,7 +8320,6 @@
           <w:szCs w:val="28"/>
           <w:lang w:val="en-MT" w:eastAsia="en-MT"/>
         </w:rPr>
-        <w:lastRenderedPageBreak/>
         <w:t>9.2 Future Work</w:t>
       </w:r>
     </w:p>
@@ -8599,6 +8778,7 @@
           <w:rFonts w:cstheme="minorHAnsi"/>
           <w:lang w:val="en-MT"/>
         </w:rPr>
+        <w:lastRenderedPageBreak/>
         <w:t>Consider releasing the project as open source to encourage community contributions.</w:t>
       </w:r>
     </w:p>
@@ -8701,7 +8881,6 @@
         <w:rPr>
           <w:rFonts w:asciiTheme="minorHAnsi" w:hAnsiTheme="minorHAnsi" w:cstheme="minorHAnsi"/>
         </w:rPr>
-        <w:lastRenderedPageBreak/>
         <w:t>10. A</w:t>
       </w:r>
       <w:r>
@@ -13150,6 +13329,119 @@
     </w:lvl>
   </w:abstractNum>
   <w:abstractNum w:abstractNumId="31" w15:restartNumberingAfterBreak="0">
+    <w:nsid w:val="4B62305B"/>
+    <w:multiLevelType w:val="hybridMultilevel"/>
+    <w:tmpl w:val="7D4C68E6"/>
+    <w:lvl w:ilvl="0" w:tplc="20000001">
+      <w:start w:val="1"/>
+      <w:numFmt w:val="bullet"/>
+      <w:lvlText w:val=""/>
+      <w:lvlJc w:val="left"/>
+      <w:pPr>
+        <w:ind w:left="720" w:hanging="360"/>
+      </w:pPr>
+      <w:rPr>
+        <w:rFonts w:ascii="Symbol" w:hAnsi="Symbol" w:hint="default"/>
+      </w:rPr>
+    </w:lvl>
+    <w:lvl w:ilvl="1" w:tplc="20000003" w:tentative="1">
+      <w:start w:val="1"/>
+      <w:numFmt w:val="bullet"/>
+      <w:lvlText w:val="o"/>
+      <w:lvlJc w:val="left"/>
+      <w:pPr>
+        <w:ind w:left="1440" w:hanging="360"/>
+      </w:pPr>
+      <w:rPr>
+        <w:rFonts w:ascii="Courier New" w:hAnsi="Courier New" w:cs="Courier New" w:hint="default"/>
+      </w:rPr>
+    </w:lvl>
+    <w:lvl w:ilvl="2" w:tplc="20000005" w:tentative="1">
+      <w:start w:val="1"/>
+      <w:numFmt w:val="bullet"/>
+      <w:lvlText w:val=""/>
+      <w:lvlJc w:val="left"/>
+      <w:pPr>
+        <w:ind w:left="2160" w:hanging="360"/>
+      </w:pPr>
+      <w:rPr>
+        <w:rFonts w:ascii="Wingdings" w:hAnsi="Wingdings" w:hint="default"/>
+      </w:rPr>
+    </w:lvl>
+    <w:lvl w:ilvl="3" w:tplc="20000001" w:tentative="1">
+      <w:start w:val="1"/>
+      <w:numFmt w:val="bullet"/>
+      <w:lvlText w:val=""/>
+      <w:lvlJc w:val="left"/>
+      <w:pPr>
+        <w:ind w:left="2880" w:hanging="360"/>
+      </w:pPr>
+      <w:rPr>
+        <w:rFonts w:ascii="Symbol" w:hAnsi="Symbol" w:hint="default"/>
+      </w:rPr>
+    </w:lvl>
+    <w:lvl w:ilvl="4" w:tplc="20000003" w:tentative="1">
+      <w:start w:val="1"/>
+      <w:numFmt w:val="bullet"/>
+      <w:lvlText w:val="o"/>
+      <w:lvlJc w:val="left"/>
+      <w:pPr>
+        <w:ind w:left="3600" w:hanging="360"/>
+      </w:pPr>
+      <w:rPr>
+        <w:rFonts w:ascii="Courier New" w:hAnsi="Courier New" w:cs="Courier New" w:hint="default"/>
+      </w:rPr>
+    </w:lvl>
+    <w:lvl w:ilvl="5" w:tplc="20000005" w:tentative="1">
+      <w:start w:val="1"/>
+      <w:numFmt w:val="bullet"/>
+      <w:lvlText w:val=""/>
+      <w:lvlJc w:val="left"/>
+      <w:pPr>
+        <w:ind w:left="4320" w:hanging="360"/>
+      </w:pPr>
+      <w:rPr>
+        <w:rFonts w:ascii="Wingdings" w:hAnsi="Wingdings" w:hint="default"/>
+      </w:rPr>
+    </w:lvl>
+    <w:lvl w:ilvl="6" w:tplc="20000001" w:tentative="1">
+      <w:start w:val="1"/>
+      <w:numFmt w:val="bullet"/>
+      <w:lvlText w:val=""/>
+      <w:lvlJc w:val="left"/>
+      <w:pPr>
+        <w:ind w:left="5040" w:hanging="360"/>
+      </w:pPr>
+      <w:rPr>
+        <w:rFonts w:ascii="Symbol" w:hAnsi="Symbol" w:hint="default"/>
+      </w:rPr>
+    </w:lvl>
+    <w:lvl w:ilvl="7" w:tplc="20000003" w:tentative="1">
+      <w:start w:val="1"/>
+      <w:numFmt w:val="bullet"/>
+      <w:lvlText w:val="o"/>
+      <w:lvlJc w:val="left"/>
+      <w:pPr>
+        <w:ind w:left="5760" w:hanging="360"/>
+      </w:pPr>
+      <w:rPr>
+        <w:rFonts w:ascii="Courier New" w:hAnsi="Courier New" w:cs="Courier New" w:hint="default"/>
+      </w:rPr>
+    </w:lvl>
+    <w:lvl w:ilvl="8" w:tplc="20000005" w:tentative="1">
+      <w:start w:val="1"/>
+      <w:numFmt w:val="bullet"/>
+      <w:lvlText w:val=""/>
+      <w:lvlJc w:val="left"/>
+      <w:pPr>
+        <w:ind w:left="6480" w:hanging="360"/>
+      </w:pPr>
+      <w:rPr>
+        <w:rFonts w:ascii="Wingdings" w:hAnsi="Wingdings" w:hint="default"/>
+      </w:rPr>
+    </w:lvl>
+  </w:abstractNum>
+  <w:abstractNum w:abstractNumId="32" w15:restartNumberingAfterBreak="0">
     <w:nsid w:val="4D491E20"/>
     <w:multiLevelType w:val="multilevel"/>
     <w:tmpl w:val="F66E7460"/>
@@ -13298,7 +13590,7 @@
       </w:rPr>
     </w:lvl>
   </w:abstractNum>
-  <w:abstractNum w:abstractNumId="32" w15:restartNumberingAfterBreak="0">
+  <w:abstractNum w:abstractNumId="33" w15:restartNumberingAfterBreak="0">
     <w:nsid w:val="54033B38"/>
     <w:multiLevelType w:val="multilevel"/>
     <w:tmpl w:val="378A2C4E"/>
@@ -13447,7 +13739,7 @@
       </w:rPr>
     </w:lvl>
   </w:abstractNum>
-  <w:abstractNum w:abstractNumId="33" w15:restartNumberingAfterBreak="0">
+  <w:abstractNum w:abstractNumId="34" w15:restartNumberingAfterBreak="0">
     <w:nsid w:val="54587B42"/>
     <w:multiLevelType w:val="hybridMultilevel"/>
     <w:tmpl w:val="7A4044D2"/>
@@ -13533,7 +13825,7 @@
       </w:pPr>
     </w:lvl>
   </w:abstractNum>
-  <w:abstractNum w:abstractNumId="34" w15:restartNumberingAfterBreak="0">
+  <w:abstractNum w:abstractNumId="35" w15:restartNumberingAfterBreak="0">
     <w:nsid w:val="5B7B518B"/>
     <w:multiLevelType w:val="multilevel"/>
     <w:tmpl w:val="0B9EF442"/>
@@ -13682,7 +13974,7 @@
       </w:rPr>
     </w:lvl>
   </w:abstractNum>
-  <w:abstractNum w:abstractNumId="35" w15:restartNumberingAfterBreak="0">
+  <w:abstractNum w:abstractNumId="36" w15:restartNumberingAfterBreak="0">
     <w:nsid w:val="5C946846"/>
     <w:multiLevelType w:val="multilevel"/>
     <w:tmpl w:val="20B89C86"/>
@@ -13831,7 +14123,7 @@
       </w:rPr>
     </w:lvl>
   </w:abstractNum>
-  <w:abstractNum w:abstractNumId="36" w15:restartNumberingAfterBreak="0">
+  <w:abstractNum w:abstractNumId="37" w15:restartNumberingAfterBreak="0">
     <w:nsid w:val="64F26F2A"/>
     <w:multiLevelType w:val="multilevel"/>
     <w:tmpl w:val="F438C558"/>
@@ -13980,7 +14272,7 @@
       </w:rPr>
     </w:lvl>
   </w:abstractNum>
-  <w:abstractNum w:abstractNumId="37" w15:restartNumberingAfterBreak="0">
+  <w:abstractNum w:abstractNumId="38" w15:restartNumberingAfterBreak="0">
     <w:nsid w:val="66CE3CCF"/>
     <w:multiLevelType w:val="hybridMultilevel"/>
     <w:tmpl w:val="93188774"/>
@@ -14066,7 +14358,7 @@
       </w:pPr>
     </w:lvl>
   </w:abstractNum>
-  <w:abstractNum w:abstractNumId="38" w15:restartNumberingAfterBreak="0">
+  <w:abstractNum w:abstractNumId="39" w15:restartNumberingAfterBreak="0">
     <w:nsid w:val="67921286"/>
     <w:multiLevelType w:val="multilevel"/>
     <w:tmpl w:val="87FC72AC"/>
@@ -14215,7 +14507,7 @@
       </w:rPr>
     </w:lvl>
   </w:abstractNum>
-  <w:abstractNum w:abstractNumId="39" w15:restartNumberingAfterBreak="0">
+  <w:abstractNum w:abstractNumId="40" w15:restartNumberingAfterBreak="0">
     <w:nsid w:val="685F40B4"/>
     <w:multiLevelType w:val="multilevel"/>
     <w:tmpl w:val="EE8AD32E"/>
@@ -14364,7 +14656,7 @@
       </w:rPr>
     </w:lvl>
   </w:abstractNum>
-  <w:abstractNum w:abstractNumId="40" w15:restartNumberingAfterBreak="0">
+  <w:abstractNum w:abstractNumId="41" w15:restartNumberingAfterBreak="0">
     <w:nsid w:val="6C95572B"/>
     <w:multiLevelType w:val="hybridMultilevel"/>
     <w:tmpl w:val="95C4F72C"/>
@@ -14477,7 +14769,7 @@
       </w:rPr>
     </w:lvl>
   </w:abstractNum>
-  <w:abstractNum w:abstractNumId="41" w15:restartNumberingAfterBreak="0">
+  <w:abstractNum w:abstractNumId="42" w15:restartNumberingAfterBreak="0">
     <w:nsid w:val="6E1F7712"/>
     <w:multiLevelType w:val="multilevel"/>
     <w:tmpl w:val="81D8A3B6"/>
@@ -14626,7 +14918,7 @@
       </w:rPr>
     </w:lvl>
   </w:abstractNum>
-  <w:abstractNum w:abstractNumId="42" w15:restartNumberingAfterBreak="0">
+  <w:abstractNum w:abstractNumId="43" w15:restartNumberingAfterBreak="0">
     <w:nsid w:val="6EE50B50"/>
     <w:multiLevelType w:val="multilevel"/>
     <w:tmpl w:val="79C84DDA"/>
@@ -14775,7 +15067,7 @@
       </w:rPr>
     </w:lvl>
   </w:abstractNum>
-  <w:abstractNum w:abstractNumId="43" w15:restartNumberingAfterBreak="0">
+  <w:abstractNum w:abstractNumId="44" w15:restartNumberingAfterBreak="0">
     <w:nsid w:val="6F712185"/>
     <w:multiLevelType w:val="multilevel"/>
     <w:tmpl w:val="2F4E21E8"/>
@@ -14924,7 +15216,7 @@
       </w:rPr>
     </w:lvl>
   </w:abstractNum>
-  <w:abstractNum w:abstractNumId="44" w15:restartNumberingAfterBreak="0">
+  <w:abstractNum w:abstractNumId="45" w15:restartNumberingAfterBreak="0">
     <w:nsid w:val="7891314B"/>
     <w:multiLevelType w:val="multilevel"/>
     <w:tmpl w:val="856E7606"/>
@@ -15073,7 +15365,7 @@
       </w:rPr>
     </w:lvl>
   </w:abstractNum>
-  <w:abstractNum w:abstractNumId="45" w15:restartNumberingAfterBreak="0">
+  <w:abstractNum w:abstractNumId="46" w15:restartNumberingAfterBreak="0">
     <w:nsid w:val="7EC118E4"/>
     <w:multiLevelType w:val="multilevel"/>
     <w:tmpl w:val="14EAA9F2"/>
@@ -15223,10 +15515,10 @@
     </w:lvl>
   </w:abstractNum>
   <w:num w:numId="1" w16cid:durableId="1705668087">
-    <w:abstractNumId w:val="33"/>
+    <w:abstractNumId w:val="34"/>
   </w:num>
   <w:num w:numId="2" w16cid:durableId="1478843076">
-    <w:abstractNumId w:val="37"/>
+    <w:abstractNumId w:val="38"/>
   </w:num>
   <w:num w:numId="3" w16cid:durableId="1753088851">
     <w:abstractNumId w:val="28"/>
@@ -15247,19 +15539,19 @@
     <w:abstractNumId w:val="7"/>
   </w:num>
   <w:num w:numId="9" w16cid:durableId="1309751874">
-    <w:abstractNumId w:val="38"/>
+    <w:abstractNumId w:val="39"/>
   </w:num>
   <w:num w:numId="10" w16cid:durableId="893128680">
     <w:abstractNumId w:val="29"/>
   </w:num>
   <w:num w:numId="11" w16cid:durableId="2086872985">
-    <w:abstractNumId w:val="41"/>
+    <w:abstractNumId w:val="42"/>
   </w:num>
   <w:num w:numId="12" w16cid:durableId="917522088">
-    <w:abstractNumId w:val="36"/>
+    <w:abstractNumId w:val="37"/>
   </w:num>
   <w:num w:numId="13" w16cid:durableId="69041040">
-    <w:abstractNumId w:val="39"/>
+    <w:abstractNumId w:val="40"/>
   </w:num>
   <w:num w:numId="14" w16cid:durableId="583031335">
     <w:abstractNumId w:val="6"/>
@@ -15283,16 +15575,16 @@
     <w:abstractNumId w:val="0"/>
   </w:num>
   <w:num w:numId="21" w16cid:durableId="267394117">
-    <w:abstractNumId w:val="34"/>
+    <w:abstractNumId w:val="35"/>
   </w:num>
   <w:num w:numId="22" w16cid:durableId="470681960">
-    <w:abstractNumId w:val="44"/>
+    <w:abstractNumId w:val="45"/>
   </w:num>
   <w:num w:numId="23" w16cid:durableId="928074478">
     <w:abstractNumId w:val="20"/>
   </w:num>
   <w:num w:numId="24" w16cid:durableId="2050494007">
-    <w:abstractNumId w:val="31"/>
+    <w:abstractNumId w:val="32"/>
   </w:num>
   <w:num w:numId="25" w16cid:durableId="184825912">
     <w:abstractNumId w:val="1"/>
@@ -15343,7 +15635,7 @@
     </w:lvlOverride>
   </w:num>
   <w:num w:numId="31" w16cid:durableId="504708911">
-    <w:abstractNumId w:val="45"/>
+    <w:abstractNumId w:val="46"/>
   </w:num>
   <w:num w:numId="32" w16cid:durableId="526337986">
     <w:abstractNumId w:val="22"/>
@@ -15364,10 +15656,10 @@
     <w:abstractNumId w:val="17"/>
   </w:num>
   <w:num w:numId="38" w16cid:durableId="761145995">
-    <w:abstractNumId w:val="35"/>
+    <w:abstractNumId w:val="36"/>
   </w:num>
   <w:num w:numId="39" w16cid:durableId="2119836638">
-    <w:abstractNumId w:val="32"/>
+    <w:abstractNumId w:val="33"/>
   </w:num>
   <w:num w:numId="40" w16cid:durableId="2076925787">
     <w:abstractNumId w:val="25"/>
@@ -15376,10 +15668,10 @@
     <w:abstractNumId w:val="16"/>
   </w:num>
   <w:num w:numId="42" w16cid:durableId="39207719">
-    <w:abstractNumId w:val="43"/>
+    <w:abstractNumId w:val="44"/>
   </w:num>
   <w:num w:numId="43" w16cid:durableId="208343031">
-    <w:abstractNumId w:val="42"/>
+    <w:abstractNumId w:val="43"/>
   </w:num>
   <w:num w:numId="44" w16cid:durableId="674842405">
     <w:abstractNumId w:val="12"/>
@@ -15397,7 +15689,10 @@
     <w:abstractNumId w:val="24"/>
   </w:num>
   <w:num w:numId="49" w16cid:durableId="1574585370">
-    <w:abstractNumId w:val="40"/>
+    <w:abstractNumId w:val="41"/>
+  </w:num>
+  <w:num w:numId="50" w16cid:durableId="1251041131">
+    <w:abstractNumId w:val="31"/>
   </w:num>
 </w:numbering>
 </file>
@@ -15917,6 +16212,7 @@
   <w:style w:type="character" w:default="1" w:styleId="DefaultParagraphFont">
     <w:name w:val="Default Paragraph Font"/>
     <w:uiPriority w:val="1"/>
+    <w:semiHidden/>
     <w:unhideWhenUsed/>
   </w:style>
   <w:style w:type="table" w:default="1" w:styleId="TableNormal">

</xml_diff>